<commit_message>
Add interfaces and update documentation
</commit_message>
<xml_diff>
--- a/documents/Construction_management_documentation.docx.docx
+++ b/documents/Construction_management_documentation.docx.docx
@@ -8724,7 +8724,255 @@
       </w:pPr>
       <w:r>
         <w:rPr/>
-        <w:t>11 Stafec pisz, wykaż się</w:t>
+        <w:t xml:space="preserve">11 </w:t>
+      </w:r>
+      <w:r>
+        <w:rPr/>
+        <w:t>Testowan</w:t>
+      </w:r>
+      <w:r>
+        <w:rPr/>
+        <w:t>i</w:t>
+      </w:r>
+      <w:r>
+        <w:rPr/>
+        <w:t>e</w:t>
+      </w:r>
+    </w:p>
+    <w:p>
+      <w:pPr>
+        <w:pStyle w:val="Normal"/>
+      </w:pPr>
+      <w:r>
+        <w:rPr/>
+        <w:t>Aplikacja została przetestowana przy użyciu testów jednostkowych z wykorzystaniem frameworka xUnit oraz biblioteki Moq.</w:t>
+      </w:r>
+    </w:p>
+    <w:p>
+      <w:pPr>
+        <w:pStyle w:val="Normal"/>
+      </w:pPr>
+      <w:r>
+        <w:rPr/>
+        <w:t>Testy jednostkowe obejmują kluczowe funkcjonalności aplikacji, takie jak:</w:t>
+      </w:r>
+    </w:p>
+    <w:p>
+      <w:pPr>
+        <w:pStyle w:val="Normal"/>
+      </w:pPr>
+      <w:r>
+        <w:rPr>
+          <w:b w:val="1"/>
+          <w:bCs w:val="1"/>
+        </w:rPr>
+        <w:t>AuthenticationService</w:t>
+      </w:r>
+      <w:r>
+        <w:rPr/>
+        <w:t>:</w:t>
+      </w:r>
+    </w:p>
+    <w:p>
+      <w:pPr>
+        <w:pStyle w:val="Normal"/>
+      </w:pPr>
+      <w:r>
+        <w:rPr/>
+        <w:t>Logowanie:</w:t>
+      </w:r>
+    </w:p>
+    <w:p>
+      <w:pPr>
+        <w:pStyle w:val="Normal"/>
+      </w:pPr>
+      <w:r>
+        <w:rPr/>
+        <w:t>Sprawdzanie poprawności logowania przy prawidłowych danych.</w:t>
+      </w:r>
+    </w:p>
+    <w:p>
+      <w:pPr>
+        <w:pStyle w:val="Normal"/>
+      </w:pPr>
+      <w:r>
+        <w:rPr/>
+        <w:t>Walidacja zachowania, gdy użytkownik nie istnieje lub hasło jest nieprawidłowe.</w:t>
+      </w:r>
+    </w:p>
+    <w:p>
+      <w:pPr>
+        <w:pStyle w:val="Normal"/>
+      </w:pPr>
+      <w:r>
+        <w:rPr/>
+        <w:t>Wylogowanie:</w:t>
+      </w:r>
+    </w:p>
+    <w:p>
+      <w:pPr>
+        <w:pStyle w:val="Normal"/>
+      </w:pPr>
+      <w:r>
+        <w:rPr/>
+        <w:t>Weryfikacja, czy sesja użytkownika jest poprawnie czyszczona.</w:t>
+      </w:r>
+    </w:p>
+    <w:p>
+      <w:pPr>
+        <w:pStyle w:val="Normal"/>
+      </w:pPr>
+      <w:r>
+        <w:rPr/>
+        <w:t>Pobieranie aktualnie zalogowanego użytkownika:</w:t>
+      </w:r>
+    </w:p>
+    <w:p>
+      <w:pPr>
+        <w:pStyle w:val="Normal"/>
+      </w:pPr>
+      <w:r>
+        <w:rPr/>
+        <w:t>Sprawdzanie, czy zwracany jest użytkownik w sesji lub null, jeśli nikt nie jest zalogowany.</w:t>
+      </w:r>
+    </w:p>
+    <w:p>
+      <w:pPr>
+        <w:pStyle w:val="Normal"/>
+      </w:pPr>
+      <w:r>
+        <w:rPr>
+          <w:b w:val="1"/>
+          <w:bCs w:val="1"/>
+        </w:rPr>
+        <w:t>UserRepository</w:t>
+      </w:r>
+      <w:r>
+        <w:rPr/>
+        <w:t>:</w:t>
+      </w:r>
+    </w:p>
+    <w:p>
+      <w:pPr>
+        <w:pStyle w:val="Normal"/>
+      </w:pPr>
+      <w:r>
+        <w:rPr/>
+        <w:t xml:space="preserve"> </w:t>
+      </w:r>
+    </w:p>
+    <w:p>
+      <w:pPr>
+        <w:pStyle w:val="Normal"/>
+      </w:pPr>
+      <w:r>
+        <w:rPr/>
+        <w:t>Tworzenie użytkownika:</w:t>
+      </w:r>
+    </w:p>
+    <w:p>
+      <w:pPr>
+        <w:pStyle w:val="Normal"/>
+      </w:pPr>
+      <w:r>
+        <w:rPr/>
+        <w:t>Weryfikacja dodania użytkownika do bazy danych.</w:t>
+      </w:r>
+    </w:p>
+    <w:p>
+      <w:pPr>
+        <w:pStyle w:val="Normal"/>
+      </w:pPr>
+      <w:r>
+        <w:rPr/>
+        <w:t>Sprawdzanie, czy zgłaszany jest wyjątek w przypadku próby utworzenia użytkownika z istniejącym adresem e-mail.</w:t>
+      </w:r>
+    </w:p>
+    <w:p>
+      <w:pPr>
+        <w:pStyle w:val="Normal"/>
+      </w:pPr>
+      <w:r>
+        <w:rPr/>
+        <w:t>Pobieranie użytkownika po ID:</w:t>
+      </w:r>
+    </w:p>
+    <w:p>
+      <w:pPr>
+        <w:pStyle w:val="Normal"/>
+      </w:pPr>
+      <w:r>
+        <w:rPr/>
+        <w:t>Sprawdzanie, czy metoda zwraca poprawnego użytkownika, jeśli istnieje w bazie danych.</w:t>
+      </w:r>
+    </w:p>
+    <w:p>
+      <w:pPr>
+        <w:pStyle w:val="Normal"/>
+      </w:pPr>
+      <w:r>
+        <w:rPr>
+          <w:b w:val="1"/>
+          <w:bCs w:val="1"/>
+        </w:rPr>
+        <w:t>Do testów wykorzystano</w:t>
+      </w:r>
+      <w:r>
+        <w:rPr/>
+        <w:t>:</w:t>
+      </w:r>
+    </w:p>
+    <w:p>
+      <w:pPr>
+        <w:pStyle w:val="Normal"/>
+      </w:pPr>
+      <w:r>
+        <w:rPr/>
+        <w:t>xUnit jako framework do pisania testów jednostkowych.</w:t>
+      </w:r>
+    </w:p>
+    <w:p>
+      <w:pPr>
+        <w:pStyle w:val="Normal"/>
+      </w:pPr>
+      <w:r>
+        <w:rPr/>
+        <w:t>Moq do tworzenia mocków w celu izolacji testowanych komponentów.</w:t>
+      </w:r>
+    </w:p>
+    <w:p>
+      <w:pPr>
+        <w:pStyle w:val="Normal"/>
+      </w:pPr>
+      <w:r>
+        <w:rPr/>
+        <w:t>Mockowane obiekty bazy danych (AppDbContext).</w:t>
+      </w:r>
+    </w:p>
+    <w:p>
+      <w:pPr>
+        <w:pStyle w:val="Normal"/>
+      </w:pPr>
+      <w:r>
+        <w:rPr/>
+        <w:t>Testy pokrywają najważniejsze elementy systemu, zapewniając poprawność logiki aplikacji.</w:t>
+      </w:r>
+    </w:p>
+    <w:p>
+      <w:pPr>
+        <w:pStyle w:val="Normal"/>
+      </w:pPr>
+      <w:r>
+        <w:rPr/>
+        <w:t xml:space="preserve">Klasy były </w:t>
+      </w:r>
+      <w:r>
+        <w:rPr/>
+        <w:t xml:space="preserve">też </w:t>
+      </w:r>
+      <w:r>
+        <w:rPr/>
+        <w:t>testowane na bieżąco, bezpośrednio w program.cs bez użycia żadnych bibliotek</w:t>
       </w:r>
     </w:p>
     <w:p>

</xml_diff>